<commit_message>
Test Cases and Resutls
</commit_message>
<xml_diff>
--- a/Soni_TestCases.docx
+++ b/Soni_TestCases.docx
@@ -160,7 +160,13 @@
           </w:tcPr>
           <w:p>
             <w:r>
-              <w:t>Message should show whether UN/PW which is incorrect.</w:t>
+              <w:t>Message should show whether UN/PW which</w:t>
+            </w:r>
+            <w:r>
+              <w:t xml:space="preserve"> one</w:t>
+            </w:r>
+            <w:r>
+              <w:t xml:space="preserve"> is incorrect.</w:t>
             </w:r>
           </w:p>
         </w:tc>

</xml_diff>

<commit_message>
Test Cases and Resutls update
</commit_message>
<xml_diff>
--- a/Soni_TestCases.docx
+++ b/Soni_TestCases.docx
@@ -4,25 +4,21 @@
   <w:body>
     <w:p>
       <w:r>
-        <w:t>High Priority</w:t>
+        <w:rPr>
+          <w:b/>
+          <w:bCs/>
+          <w:u w:val="single"/>
+        </w:rPr>
+        <w:t>LOGIN TEST CASE SCENARIO – TEST CASES AND RESULTS</w:t>
       </w:r>
     </w:p>
-    <w:p>
-      <w:r>
-        <w:t xml:space="preserve">I tried to login using the correct username "Billy99" and password "pass123" but showing </w:t>
-      </w:r>
-    </w:p>
-    <w:p>
-      <w:r>
-        <w:t>incorrect password.</w:t>
-      </w:r>
-    </w:p>
-    <w:p/>
     <w:p>
       <w:pPr>
         <w:spacing w:before="100" w:beforeAutospacing="1" w:after="100" w:afterAutospacing="1" w:line="240" w:lineRule="auto"/>
         <w:rPr>
           <w:rFonts w:ascii="Times New Roman" w:eastAsia="Times New Roman" w:hAnsi="Times New Roman" w:cs="Times New Roman"/>
+          <w:b/>
+          <w:caps/>
           <w:sz w:val="24"/>
           <w:szCs w:val="24"/>
         </w:rPr>
@@ -30,6 +26,8 @@
       <w:r>
         <w:rPr>
           <w:rFonts w:ascii="Times New Roman" w:eastAsia="Times New Roman" w:hAnsi="Times New Roman" w:cs="Times New Roman"/>
+          <w:b/>
+          <w:caps/>
           <w:sz w:val="24"/>
           <w:szCs w:val="24"/>
         </w:rPr>
@@ -199,77 +197,85 @@
                 <w:sz w:val="24"/>
                 <w:szCs w:val="24"/>
               </w:rPr>
-              <w:t>type username as "Billy99" and password as "pass123". Press login. Verify on homepage for Billy99</w:t>
-            </w:r>
-          </w:p>
-        </w:tc>
-      </w:tr>
-      <w:tr>
-        <w:tc>
-          <w:tcPr>
-            <w:tcW w:w="985" w:type="dxa"/>
-            <w:hideMark/>
-          </w:tcPr>
-          <w:p>
-            <w:pPr>
+              <w:t>U</w:t>
+            </w:r>
+            <w:r>
               <w:rPr>
                 <w:rFonts w:ascii="Times New Roman" w:eastAsia="Times New Roman" w:hAnsi="Times New Roman" w:cs="Times New Roman"/>
                 <w:sz w:val="24"/>
                 <w:szCs w:val="24"/>
               </w:rPr>
-            </w:pPr>
-            <w:r>
+              <w:t>sername as "Billy99" and password as "pass123". Press login. Verify on homepage for Billy99</w:t>
+            </w:r>
+          </w:p>
+        </w:tc>
+      </w:tr>
+      <w:tr>
+        <w:tc>
+          <w:tcPr>
+            <w:tcW w:w="985" w:type="dxa"/>
+            <w:hideMark/>
+          </w:tcPr>
+          <w:p>
+            <w:pPr>
               <w:rPr>
                 <w:rFonts w:ascii="Times New Roman" w:eastAsia="Times New Roman" w:hAnsi="Times New Roman" w:cs="Times New Roman"/>
                 <w:sz w:val="24"/>
                 <w:szCs w:val="24"/>
               </w:rPr>
-              <w:t>TC-2</w:t>
-            </w:r>
-          </w:p>
-        </w:tc>
-        <w:tc>
-          <w:tcPr>
-            <w:tcW w:w="2610" w:type="dxa"/>
-            <w:hideMark/>
-          </w:tcPr>
-          <w:p>
-            <w:pPr>
+            </w:pPr>
+            <w:r>
               <w:rPr>
                 <w:rFonts w:ascii="Times New Roman" w:eastAsia="Times New Roman" w:hAnsi="Times New Roman" w:cs="Times New Roman"/>
                 <w:sz w:val="24"/>
                 <w:szCs w:val="24"/>
               </w:rPr>
-            </w:pPr>
-            <w:r>
+              <w:t>TC-2</w:t>
+            </w:r>
+          </w:p>
+        </w:tc>
+        <w:tc>
+          <w:tcPr>
+            <w:tcW w:w="2610" w:type="dxa"/>
+            <w:hideMark/>
+          </w:tcPr>
+          <w:p>
+            <w:pPr>
               <w:rPr>
                 <w:rFonts w:ascii="Times New Roman" w:eastAsia="Times New Roman" w:hAnsi="Times New Roman" w:cs="Times New Roman"/>
                 <w:sz w:val="24"/>
                 <w:szCs w:val="24"/>
               </w:rPr>
-              <w:t>Login with incorrect credentials</w:t>
-            </w:r>
-          </w:p>
-        </w:tc>
-        <w:tc>
-          <w:tcPr>
-            <w:tcW w:w="5755" w:type="dxa"/>
-            <w:hideMark/>
-          </w:tcPr>
-          <w:p>
-            <w:pPr>
+            </w:pPr>
+            <w:r>
               <w:rPr>
                 <w:rFonts w:ascii="Times New Roman" w:eastAsia="Times New Roman" w:hAnsi="Times New Roman" w:cs="Times New Roman"/>
                 <w:sz w:val="24"/>
                 <w:szCs w:val="24"/>
               </w:rPr>
-            </w:pPr>
-            <w:r>
+              <w:t>Login with incorrect credentials</w:t>
+            </w:r>
+          </w:p>
+        </w:tc>
+        <w:tc>
+          <w:tcPr>
+            <w:tcW w:w="5755" w:type="dxa"/>
+            <w:hideMark/>
+          </w:tcPr>
+          <w:p>
+            <w:pPr>
               <w:rPr>
                 <w:rFonts w:ascii="Times New Roman" w:eastAsia="Times New Roman" w:hAnsi="Times New Roman" w:cs="Times New Roman"/>
                 <w:sz w:val="24"/>
                 <w:szCs w:val="24"/>
               </w:rPr>
+            </w:pPr>
+            <w:r>
+              <w:rPr>
+                <w:rFonts w:ascii="Times New Roman" w:eastAsia="Times New Roman" w:hAnsi="Times New Roman" w:cs="Times New Roman"/>
+                <w:sz w:val="24"/>
+                <w:szCs w:val="24"/>
+              </w:rPr>
               <w:t>type username as "Billy99" and password as "coolbeans". Press login. Verify message says incorrect password</w:t>
             </w:r>
           </w:p>
@@ -292,7 +298,10 @@
           </w:tcPr>
           <w:p>
             <w:r>
-              <w:t xml:space="preserve">Login with Less than </w:t>
+              <w:t>Sign up</w:t>
+            </w:r>
+            <w:r>
+              <w:t xml:space="preserve"> with Less than </w:t>
             </w:r>
             <w:r>
               <w:t>6 Characters</w:t>
@@ -305,13 +314,10 @@
           </w:tcPr>
           <w:p>
             <w:r>
-              <w:t xml:space="preserve">Username as “Dave1” Password as “Dave001” Verify message that “Username must have 6-10 </w:t>
-            </w:r>
-            <w:r>
-              <w:t>characters</w:t>
-            </w:r>
-            <w:r>
-              <w:t xml:space="preserve">” </w:t>
+              <w:t xml:space="preserve">Username as “Dave1” Password as “Dave001” Verify message </w:t>
+            </w:r>
+            <w:r>
+              <w:t>shows nothing.</w:t>
             </w:r>
           </w:p>
         </w:tc>
@@ -333,7 +339,10 @@
           </w:tcPr>
           <w:p>
             <w:r>
-              <w:t>Login with only lowercase letters</w:t>
+              <w:t>Sign up</w:t>
+            </w:r>
+            <w:r>
+              <w:t xml:space="preserve"> with only lowercase letters</w:t>
             </w:r>
           </w:p>
         </w:tc>
@@ -346,7 +355,10 @@
               <w:t>Username as “ravikumar” Password as “ravi</w:t>
             </w:r>
             <w:r>
-              <w:t>2015” Verify message that “Username must have lowercase letters upper case letter and numbers”</w:t>
+              <w:t xml:space="preserve">2015” Verify message </w:t>
+            </w:r>
+            <w:r>
+              <w:t>shows nothing</w:t>
             </w:r>
           </w:p>
         </w:tc>
@@ -368,7 +380,10 @@
           </w:tcPr>
           <w:p>
             <w:r>
-              <w:t>Login with only numbers</w:t>
+              <w:t>Sign up</w:t>
+            </w:r>
+            <w:r>
+              <w:t xml:space="preserve"> with only numbers</w:t>
             </w:r>
           </w:p>
         </w:tc>
@@ -378,10 +393,10 @@
           </w:tcPr>
           <w:p>
             <w:r>
-              <w:t xml:space="preserve">Username as “569234” Password as “9856432” Verify message that </w:t>
-            </w:r>
-            <w:r>
-              <w:t>“Username must have lowercase letters upper case letter and numbers”</w:t>
+              <w:t xml:space="preserve">Username as “569234” Password as “9856432” Verify message </w:t>
+            </w:r>
+            <w:r>
+              <w:t>shows nothing</w:t>
             </w:r>
           </w:p>
         </w:tc>
@@ -403,7 +418,10 @@
           </w:tcPr>
           <w:p>
             <w:r>
-              <w:t>Login with upper case letters only</w:t>
+              <w:t>Sign up</w:t>
+            </w:r>
+            <w:r>
+              <w:t xml:space="preserve"> with upper case letters only</w:t>
             </w:r>
           </w:p>
         </w:tc>
@@ -413,13 +431,25 @@
           </w:tcPr>
           <w:p>
             <w:r>
-              <w:t xml:space="preserve">Username as “HONEYWELL’ Password as “Honey1523” Verify message that </w:t>
-            </w:r>
-            <w:r>
-              <w:t>“Username must have lowercase letters upper case letter and numbers”</w:t>
-            </w:r>
-          </w:p>
-          <w:p/>
+              <w:t xml:space="preserve">Username as “HONEYWELL’ Password as “Honey1523” Verify message </w:t>
+            </w:r>
+            <w:r>
+              <w:rPr>
+                <w:rFonts w:ascii="Times New Roman" w:eastAsia="Times New Roman" w:hAnsi="Times New Roman" w:cs="Times New Roman"/>
+                <w:sz w:val="24"/>
+                <w:szCs w:val="24"/>
+              </w:rPr>
+              <w:t>s</w:t>
+            </w:r>
+            <w:r>
+              <w:rPr>
+                <w:rFonts w:ascii="Times New Roman" w:eastAsia="Times New Roman" w:hAnsi="Times New Roman" w:cs="Times New Roman"/>
+                <w:sz w:val="24"/>
+                <w:szCs w:val="24"/>
+              </w:rPr>
+              <w:t>hows nothing</w:t>
+            </w:r>
+          </w:p>
         </w:tc>
       </w:tr>
       <w:tr>
@@ -439,7 +469,10 @@
           </w:tcPr>
           <w:p>
             <w:r>
-              <w:t>Login with same username and password</w:t>
+              <w:t>Sign up</w:t>
+            </w:r>
+            <w:r>
+              <w:t xml:space="preserve"> with same username and password</w:t>
             </w:r>
           </w:p>
         </w:tc>
@@ -452,7 +485,10 @@
               <w:t>Username as “Wonder3” Password as “Wonder3</w:t>
             </w:r>
             <w:r>
-              <w:t>” Verify message that “Username and passwords cannot be the same”</w:t>
+              <w:t xml:space="preserve">” Verify message </w:t>
+            </w:r>
+            <w:r>
+              <w:t>shows “Success”</w:t>
             </w:r>
           </w:p>
         </w:tc>
@@ -474,7 +510,10 @@
           </w:tcPr>
           <w:p>
             <w:r>
-              <w:t>Login with more than 10 characters</w:t>
+              <w:t>Sign up</w:t>
+            </w:r>
+            <w:r>
+              <w:t xml:space="preserve"> with more than 10 characters</w:t>
             </w:r>
           </w:p>
         </w:tc>
@@ -484,10 +523,15 @@
           </w:tcPr>
           <w:p>
             <w:r>
-              <w:t>Username as “Wonderful100” password as “Money146” verify message that “Username should not contain more than 10 characters.</w:t>
-            </w:r>
-            <w:r>
-              <w:t>”</w:t>
+              <w:t xml:space="preserve">Username as “Wonderful100” password as “Money146” verify message </w:t>
+            </w:r>
+            <w:r>
+              <w:rPr>
+                <w:rFonts w:ascii="Times New Roman" w:eastAsia="Times New Roman" w:hAnsi="Times New Roman" w:cs="Times New Roman"/>
+                <w:sz w:val="24"/>
+                <w:szCs w:val="24"/>
+              </w:rPr>
+              <w:t>shows nothing.</w:t>
             </w:r>
           </w:p>
         </w:tc>
@@ -509,7 +553,10 @@
           </w:tcPr>
           <w:p>
             <w:r>
-              <w:t>Login with only Uppercase and Lowercase letters</w:t>
+              <w:t>Sign up</w:t>
+            </w:r>
+            <w:r>
+              <w:t xml:space="preserve"> with only Uppercase and Lowercase letters</w:t>
             </w:r>
           </w:p>
         </w:tc>
@@ -519,16 +566,25 @@
           </w:tcPr>
           <w:p>
             <w:r>
-              <w:t xml:space="preserve">Username as “KelsyRaj” Password as “Raj5632” Verify message that </w:t>
-            </w:r>
-            <w:r>
-              <w:t>“</w:t>
-            </w:r>
-            <w:r>
-              <w:t>Username must have lowercase letters upper case letter and numbers”</w:t>
-            </w:r>
-          </w:p>
-          <w:p/>
+              <w:t xml:space="preserve">Username as “KelsyRaj” Password as “Raj5632” Verify message </w:t>
+            </w:r>
+            <w:r>
+              <w:rPr>
+                <w:rFonts w:ascii="Times New Roman" w:eastAsia="Times New Roman" w:hAnsi="Times New Roman" w:cs="Times New Roman"/>
+                <w:sz w:val="24"/>
+                <w:szCs w:val="24"/>
+              </w:rPr>
+              <w:t>s</w:t>
+            </w:r>
+            <w:r>
+              <w:rPr>
+                <w:rFonts w:ascii="Times New Roman" w:eastAsia="Times New Roman" w:hAnsi="Times New Roman" w:cs="Times New Roman"/>
+                <w:sz w:val="24"/>
+                <w:szCs w:val="24"/>
+              </w:rPr>
+              <w:t>hows nothing</w:t>
+            </w:r>
+          </w:p>
         </w:tc>
       </w:tr>
       <w:tr>
@@ -548,7 +604,10 @@
           </w:tcPr>
           <w:p>
             <w:r>
-              <w:t xml:space="preserve">Login with Uppercase letters and numbers </w:t>
+              <w:t>Sign up</w:t>
+            </w:r>
+            <w:r>
+              <w:t xml:space="preserve"> with Uppercase letters and numbers </w:t>
             </w:r>
           </w:p>
         </w:tc>
@@ -561,16 +620,25 @@
               <w:t xml:space="preserve">Username as “DAVID123” Password as “wateR22” </w:t>
             </w:r>
             <w:r>
-              <w:t xml:space="preserve">Verify message that </w:t>
-            </w:r>
-            <w:r>
-              <w:t>“</w:t>
-            </w:r>
-            <w:r>
-              <w:t>Username must have lowercase letters upper case letter and numbers”</w:t>
-            </w:r>
-          </w:p>
-          <w:p/>
+              <w:t xml:space="preserve">Verify message </w:t>
+            </w:r>
+            <w:r>
+              <w:rPr>
+                <w:rFonts w:ascii="Times New Roman" w:eastAsia="Times New Roman" w:hAnsi="Times New Roman" w:cs="Times New Roman"/>
+                <w:sz w:val="24"/>
+                <w:szCs w:val="24"/>
+              </w:rPr>
+              <w:t>s</w:t>
+            </w:r>
+            <w:r>
+              <w:rPr>
+                <w:rFonts w:ascii="Times New Roman" w:eastAsia="Times New Roman" w:hAnsi="Times New Roman" w:cs="Times New Roman"/>
+                <w:sz w:val="24"/>
+                <w:szCs w:val="24"/>
+              </w:rPr>
+              <w:t>hows nothing</w:t>
+            </w:r>
+          </w:p>
         </w:tc>
       </w:tr>
       <w:tr>
@@ -590,7 +658,10 @@
           </w:tcPr>
           <w:p>
             <w:r>
-              <w:t xml:space="preserve">Login with lowercase letters and numbers </w:t>
+              <w:t>Sign up</w:t>
+            </w:r>
+            <w:r>
+              <w:t xml:space="preserve"> with lowercase letters and numbers </w:t>
             </w:r>
           </w:p>
         </w:tc>
@@ -606,13 +677,23 @@
               <w:t xml:space="preserve">” Password as “skyful321” </w:t>
             </w:r>
             <w:r>
-              <w:t xml:space="preserve">Verify message that </w:t>
-            </w:r>
-            <w:r>
-              <w:t>“</w:t>
-            </w:r>
-            <w:r>
-              <w:t>Username must have lowercase letters upper case letter and numbers”</w:t>
+              <w:t xml:space="preserve">Verify message </w:t>
+            </w:r>
+            <w:r>
+              <w:rPr>
+                <w:rFonts w:ascii="Times New Roman" w:eastAsia="Times New Roman" w:hAnsi="Times New Roman" w:cs="Times New Roman"/>
+                <w:sz w:val="24"/>
+                <w:szCs w:val="24"/>
+              </w:rPr>
+              <w:t>s</w:t>
+            </w:r>
+            <w:r>
+              <w:rPr>
+                <w:rFonts w:ascii="Times New Roman" w:eastAsia="Times New Roman" w:hAnsi="Times New Roman" w:cs="Times New Roman"/>
+                <w:sz w:val="24"/>
+                <w:szCs w:val="24"/>
+              </w:rPr>
+              <w:t>hows nothing.</w:t>
             </w:r>
           </w:p>
         </w:tc>
@@ -620,10 +701,18 @@
     </w:tbl>
     <w:p/>
     <w:p/>
-    <w:p/>
-    <w:p/>
     <w:p>
+      <w:pPr>
+        <w:rPr>
+          <w:b/>
+          <w:caps/>
+        </w:rPr>
+      </w:pPr>
       <w:r>
+        <w:rPr>
+          <w:b/>
+          <w:caps/>
+        </w:rPr>
         <w:t>Defect Report</w:t>
       </w:r>
     </w:p>
@@ -634,8 +723,8 @@
         <w:tblLook w:val="04A0" w:firstRow="1" w:lastRow="0" w:firstColumn="1" w:lastColumn="0" w:noHBand="0" w:noVBand="1"/>
       </w:tblPr>
       <w:tblGrid>
-        <w:gridCol w:w="1870"/>
-        <w:gridCol w:w="1870"/>
+        <w:gridCol w:w="985"/>
+        <w:gridCol w:w="2755"/>
         <w:gridCol w:w="1870"/>
         <w:gridCol w:w="1870"/>
         <w:gridCol w:w="1870"/>
@@ -646,7 +735,7 @@
         </w:trPr>
         <w:tc>
           <w:tcPr>
-            <w:tcW w:w="1870" w:type="dxa"/>
+            <w:tcW w:w="985" w:type="dxa"/>
           </w:tcPr>
           <w:p>
             <w:r>
@@ -656,7 +745,7 @@
         </w:tc>
         <w:tc>
           <w:tcPr>
-            <w:tcW w:w="1870" w:type="dxa"/>
+            <w:tcW w:w="2755" w:type="dxa"/>
           </w:tcPr>
           <w:p>
             <w:r>
@@ -698,7 +787,7 @@
       <w:tr>
         <w:tc>
           <w:tcPr>
-            <w:tcW w:w="1870" w:type="dxa"/>
+            <w:tcW w:w="985" w:type="dxa"/>
           </w:tcPr>
           <w:p>
             <w:r>
@@ -708,20 +797,23 @@
         </w:tc>
         <w:tc>
           <w:tcPr>
-            <w:tcW w:w="1870" w:type="dxa"/>
-          </w:tcPr>
-          <w:p>
-            <w:r>
-              <w:t>Logged in with correct UN and PW but showing “password incorrect”</w:t>
-            </w:r>
-          </w:p>
-        </w:tc>
-        <w:tc>
-          <w:tcPr>
-            <w:tcW w:w="1870" w:type="dxa"/>
-          </w:tcPr>
-          <w:p>
-            <w:r>
+            <w:tcW w:w="2755" w:type="dxa"/>
+          </w:tcPr>
+          <w:p>
+            <w:r>
+              <w:t>Pop up message says incorrect password.</w:t>
+            </w:r>
+          </w:p>
+        </w:tc>
+        <w:tc>
+          <w:tcPr>
+            <w:tcW w:w="1870" w:type="dxa"/>
+          </w:tcPr>
+          <w:p>
+            <w:r>
+              <w:rPr>
+                <w:color w:val="FF0000"/>
+              </w:rPr>
               <w:t>High</w:t>
             </w:r>
           </w:p>
@@ -732,6 +824,9 @@
           </w:tcPr>
           <w:p>
             <w:r>
+              <w:rPr>
+                <w:color w:val="FF0000"/>
+              </w:rPr>
               <w:t>High</w:t>
             </w:r>
           </w:p>
@@ -750,7 +845,7 @@
       <w:tr>
         <w:tc>
           <w:tcPr>
-            <w:tcW w:w="1870" w:type="dxa"/>
+            <w:tcW w:w="985" w:type="dxa"/>
           </w:tcPr>
           <w:p>
             <w:r>
@@ -760,26 +855,24 @@
         </w:tc>
         <w:tc>
           <w:tcPr>
-            <w:tcW w:w="1870" w:type="dxa"/>
-          </w:tcPr>
-          <w:p>
-            <w:r>
-              <w:t>Message should show whether UN/PW which</w:t>
-            </w:r>
-            <w:r>
-              <w:t xml:space="preserve"> one</w:t>
-            </w:r>
-            <w:r>
-              <w:t xml:space="preserve"> is incorrect.</w:t>
-            </w:r>
-          </w:p>
-        </w:tc>
-        <w:tc>
-          <w:tcPr>
-            <w:tcW w:w="1870" w:type="dxa"/>
-          </w:tcPr>
-          <w:p>
-            <w:r>
+            <w:tcW w:w="2755" w:type="dxa"/>
+          </w:tcPr>
+          <w:p>
+            <w:r>
+              <w:t>Pop up message says incorrect password.</w:t>
+            </w:r>
+          </w:p>
+        </w:tc>
+        <w:tc>
+          <w:tcPr>
+            <w:tcW w:w="1870" w:type="dxa"/>
+          </w:tcPr>
+          <w:p>
+            <w:r>
+              <w:rPr>
+                <w:color w:val="000000" w:themeColor="text1"/>
+                <w:highlight w:val="yellow"/>
+              </w:rPr>
               <w:t>Low</w:t>
             </w:r>
           </w:p>
@@ -790,6 +883,9 @@
           </w:tcPr>
           <w:p>
             <w:r>
+              <w:rPr>
+                <w:highlight w:val="yellow"/>
+              </w:rPr>
               <w:t>Low</w:t>
             </w:r>
           </w:p>
@@ -808,7 +904,7 @@
       <w:tr>
         <w:tc>
           <w:tcPr>
-            <w:tcW w:w="1870" w:type="dxa"/>
+            <w:tcW w:w="985" w:type="dxa"/>
           </w:tcPr>
           <w:p>
             <w:r>
@@ -818,26 +914,26 @@
         </w:tc>
         <w:tc>
           <w:tcPr>
-            <w:tcW w:w="1870" w:type="dxa"/>
-          </w:tcPr>
-          <w:p>
-            <w:r>
-              <w:t>Message should show “</w:t>
-            </w:r>
-            <w:r>
-              <w:t>Username must have 6-10 characters</w:t>
-            </w:r>
-            <w:r>
-              <w:t>”</w:t>
-            </w:r>
-          </w:p>
-        </w:tc>
-        <w:tc>
-          <w:tcPr>
-            <w:tcW w:w="1870" w:type="dxa"/>
-          </w:tcPr>
-          <w:p>
-            <w:r>
+            <w:tcW w:w="2755" w:type="dxa"/>
+          </w:tcPr>
+          <w:p>
+            <w:r>
+              <w:t>No p</w:t>
+            </w:r>
+            <w:r>
+              <w:t xml:space="preserve">op up message </w:t>
+            </w:r>
+          </w:p>
+        </w:tc>
+        <w:tc>
+          <w:tcPr>
+            <w:tcW w:w="1870" w:type="dxa"/>
+          </w:tcPr>
+          <w:p>
+            <w:r>
+              <w:rPr>
+                <w:highlight w:val="yellow"/>
+              </w:rPr>
               <w:t>Low</w:t>
             </w:r>
           </w:p>
@@ -847,7 +943,69 @@
             <w:tcW w:w="1870" w:type="dxa"/>
           </w:tcPr>
           <w:p>
-            <w:r>
+            <w:pPr>
+              <w:rPr>
+                <w:color w:val="FF0000"/>
+              </w:rPr>
+            </w:pPr>
+            <w:r>
+              <w:rPr>
+                <w:color w:val="FF0000"/>
+              </w:rPr>
+              <w:t>High</w:t>
+            </w:r>
+          </w:p>
+        </w:tc>
+        <w:tc>
+          <w:tcPr>
+            <w:tcW w:w="1870" w:type="dxa"/>
+          </w:tcPr>
+          <w:p>
+            <w:r>
+              <w:t xml:space="preserve">Login with correct username </w:t>
+            </w:r>
+            <w:r>
+              <w:t xml:space="preserve">and </w:t>
+            </w:r>
+            <w:r>
+              <w:t>pw.</w:t>
+            </w:r>
+          </w:p>
+        </w:tc>
+      </w:tr>
+      <w:tr>
+        <w:tc>
+          <w:tcPr>
+            <w:tcW w:w="985" w:type="dxa"/>
+          </w:tcPr>
+          <w:p>
+            <w:r>
+              <w:t>DEF4</w:t>
+            </w:r>
+          </w:p>
+        </w:tc>
+        <w:tc>
+          <w:tcPr>
+            <w:tcW w:w="2755" w:type="dxa"/>
+          </w:tcPr>
+          <w:p>
+            <w:r>
+              <w:t>No pop</w:t>
+            </w:r>
+            <w:r>
+              <w:t xml:space="preserve"> up message </w:t>
+            </w:r>
+          </w:p>
+        </w:tc>
+        <w:tc>
+          <w:tcPr>
+            <w:tcW w:w="1870" w:type="dxa"/>
+          </w:tcPr>
+          <w:p>
+            <w:r>
+              <w:rPr>
+                <w:highlight w:val="yellow"/>
+              </w:rPr>
               <w:t>Low</w:t>
             </w:r>
           </w:p>
@@ -857,48 +1015,64 @@
             <w:tcW w:w="1870" w:type="dxa"/>
           </w:tcPr>
           <w:p>
-            <w:r>
-              <w:t xml:space="preserve">Login with correct username </w:t>
-            </w:r>
-            <w:r>
-              <w:t xml:space="preserve">and </w:t>
-            </w:r>
-            <w:r>
-              <w:t>pw.</w:t>
-            </w:r>
-          </w:p>
-        </w:tc>
-      </w:tr>
-      <w:tr>
-        <w:tc>
-          <w:tcPr>
-            <w:tcW w:w="1870" w:type="dxa"/>
-          </w:tcPr>
-          <w:p>
-            <w:r>
-              <w:t>DEF4</w:t>
-            </w:r>
-          </w:p>
-        </w:tc>
-        <w:tc>
-          <w:tcPr>
-            <w:tcW w:w="1870" w:type="dxa"/>
-          </w:tcPr>
-          <w:p>
-            <w:r>
-              <w:t xml:space="preserve">Message should show </w:t>
-            </w:r>
-            <w:r>
-              <w:t>“Username must have lowercase letters upper case letter and numbers”</w:t>
-            </w:r>
-          </w:p>
-        </w:tc>
-        <w:tc>
-          <w:tcPr>
-            <w:tcW w:w="1870" w:type="dxa"/>
-          </w:tcPr>
-          <w:p>
-            <w:r>
+            <w:pPr>
+              <w:rPr>
+                <w:color w:val="FF0000"/>
+              </w:rPr>
+            </w:pPr>
+            <w:r>
+              <w:rPr>
+                <w:color w:val="FF0000"/>
+              </w:rPr>
+              <w:t>High</w:t>
+            </w:r>
+          </w:p>
+        </w:tc>
+        <w:tc>
+          <w:tcPr>
+            <w:tcW w:w="1870" w:type="dxa"/>
+          </w:tcPr>
+          <w:p>
+            <w:r>
+              <w:t>Login with correct username and pw</w:t>
+            </w:r>
+          </w:p>
+        </w:tc>
+      </w:tr>
+      <w:tr>
+        <w:tc>
+          <w:tcPr>
+            <w:tcW w:w="985" w:type="dxa"/>
+          </w:tcPr>
+          <w:p>
+            <w:r>
+              <w:lastRenderedPageBreak/>
+              <w:t>DF5</w:t>
+            </w:r>
+          </w:p>
+        </w:tc>
+        <w:tc>
+          <w:tcPr>
+            <w:tcW w:w="2755" w:type="dxa"/>
+          </w:tcPr>
+          <w:p>
+            <w:r>
+              <w:t>No pop-up</w:t>
+            </w:r>
+            <w:r>
+              <w:t xml:space="preserve"> message</w:t>
+            </w:r>
+          </w:p>
+        </w:tc>
+        <w:tc>
+          <w:tcPr>
+            <w:tcW w:w="1870" w:type="dxa"/>
+          </w:tcPr>
+          <w:p>
+            <w:r>
+              <w:rPr>
+                <w:highlight w:val="yellow"/>
+              </w:rPr>
               <w:t>Low</w:t>
             </w:r>
           </w:p>
@@ -909,6 +1083,57 @@
           </w:tcPr>
           <w:p>
             <w:r>
+              <w:rPr>
+                <w:color w:val="FF0000"/>
+              </w:rPr>
+              <w:t>High</w:t>
+            </w:r>
+          </w:p>
+        </w:tc>
+        <w:tc>
+          <w:tcPr>
+            <w:tcW w:w="1870" w:type="dxa"/>
+          </w:tcPr>
+          <w:p>
+            <w:r>
+              <w:t>Login with correct username and pw</w:t>
+            </w:r>
+          </w:p>
+        </w:tc>
+      </w:tr>
+      <w:tr>
+        <w:tc>
+          <w:tcPr>
+            <w:tcW w:w="985" w:type="dxa"/>
+          </w:tcPr>
+          <w:p>
+            <w:r>
+              <w:t>DF6</w:t>
+            </w:r>
+          </w:p>
+        </w:tc>
+        <w:tc>
+          <w:tcPr>
+            <w:tcW w:w="2755" w:type="dxa"/>
+          </w:tcPr>
+          <w:p>
+            <w:r>
+              <w:t>No p</w:t>
+            </w:r>
+            <w:r>
+              <w:t>op up message</w:t>
+            </w:r>
+          </w:p>
+        </w:tc>
+        <w:tc>
+          <w:tcPr>
+            <w:tcW w:w="1870" w:type="dxa"/>
+          </w:tcPr>
+          <w:p>
+            <w:r>
+              <w:rPr>
+                <w:highlight w:val="yellow"/>
+              </w:rPr>
               <w:t>Low</w:t>
             </w:r>
           </w:p>
@@ -918,6 +1143,24 @@
             <w:tcW w:w="1870" w:type="dxa"/>
           </w:tcPr>
           <w:p>
+            <w:pPr>
+              <w:rPr>
+                <w:color w:val="FF0000"/>
+              </w:rPr>
+            </w:pPr>
+            <w:r>
+              <w:rPr>
+                <w:color w:val="FF0000"/>
+              </w:rPr>
+              <w:t>High</w:t>
+            </w:r>
+          </w:p>
+        </w:tc>
+        <w:tc>
+          <w:tcPr>
+            <w:tcW w:w="1870" w:type="dxa"/>
+          </w:tcPr>
+          <w:p>
             <w:r>
               <w:t>Login with correct username and pw</w:t>
             </w:r>
@@ -927,33 +1170,97 @@
       <w:tr>
         <w:tc>
           <w:tcPr>
-            <w:tcW w:w="1870" w:type="dxa"/>
-          </w:tcPr>
-          <w:p>
-            <w:r>
-              <w:t>DF5</w:t>
-            </w:r>
-          </w:p>
-        </w:tc>
-        <w:tc>
-          <w:tcPr>
-            <w:tcW w:w="1870" w:type="dxa"/>
-          </w:tcPr>
-          <w:p>
-            <w:r>
-              <w:t xml:space="preserve">Message should show </w:t>
-            </w:r>
-            <w:r>
-              <w:t>“Username must have lowercase letters upper case letter and numbers”</w:t>
-            </w:r>
-          </w:p>
-        </w:tc>
-        <w:tc>
-          <w:tcPr>
-            <w:tcW w:w="1870" w:type="dxa"/>
-          </w:tcPr>
-          <w:p>
-            <w:r>
+            <w:tcW w:w="985" w:type="dxa"/>
+          </w:tcPr>
+          <w:p>
+            <w:r>
+              <w:t>DF7</w:t>
+            </w:r>
+          </w:p>
+        </w:tc>
+        <w:tc>
+          <w:tcPr>
+            <w:tcW w:w="2755" w:type="dxa"/>
+          </w:tcPr>
+          <w:p>
+            <w:r>
+              <w:t xml:space="preserve">Pop up message says </w:t>
+            </w:r>
+            <w:r>
+              <w:t>“Success”</w:t>
+            </w:r>
+          </w:p>
+        </w:tc>
+        <w:tc>
+          <w:tcPr>
+            <w:tcW w:w="1870" w:type="dxa"/>
+          </w:tcPr>
+          <w:p>
+            <w:r>
+              <w:rPr>
+                <w:color w:val="FF0000"/>
+              </w:rPr>
+              <w:t>High</w:t>
+            </w:r>
+          </w:p>
+        </w:tc>
+        <w:tc>
+          <w:tcPr>
+            <w:tcW w:w="1870" w:type="dxa"/>
+          </w:tcPr>
+          <w:p>
+            <w:r>
+              <w:rPr>
+                <w:color w:val="FF0000"/>
+              </w:rPr>
+              <w:t>High</w:t>
+            </w:r>
+          </w:p>
+        </w:tc>
+        <w:tc>
+          <w:tcPr>
+            <w:tcW w:w="1870" w:type="dxa"/>
+          </w:tcPr>
+          <w:p>
+            <w:r>
+              <w:t>Login with correct username and pw</w:t>
+            </w:r>
+          </w:p>
+        </w:tc>
+      </w:tr>
+      <w:tr>
+        <w:tc>
+          <w:tcPr>
+            <w:tcW w:w="985" w:type="dxa"/>
+          </w:tcPr>
+          <w:p>
+            <w:r>
+              <w:t>DF8</w:t>
+            </w:r>
+          </w:p>
+        </w:tc>
+        <w:tc>
+          <w:tcPr>
+            <w:tcW w:w="2755" w:type="dxa"/>
+          </w:tcPr>
+          <w:p>
+            <w:r>
+              <w:t>No pop-up</w:t>
+            </w:r>
+            <w:r>
+              <w:t xml:space="preserve"> message</w:t>
+            </w:r>
+          </w:p>
+        </w:tc>
+        <w:tc>
+          <w:tcPr>
+            <w:tcW w:w="1870" w:type="dxa"/>
+          </w:tcPr>
+          <w:p>
+            <w:r>
+              <w:rPr>
+                <w:highlight w:val="yellow"/>
+              </w:rPr>
               <w:t>Low</w:t>
             </w:r>
           </w:p>
@@ -964,6 +1271,57 @@
           </w:tcPr>
           <w:p>
             <w:r>
+              <w:rPr>
+                <w:color w:val="FF0000"/>
+              </w:rPr>
+              <w:t>High</w:t>
+            </w:r>
+          </w:p>
+        </w:tc>
+        <w:tc>
+          <w:tcPr>
+            <w:tcW w:w="1870" w:type="dxa"/>
+          </w:tcPr>
+          <w:p>
+            <w:r>
+              <w:t>Login with correct username and pw</w:t>
+            </w:r>
+          </w:p>
+        </w:tc>
+      </w:tr>
+      <w:tr>
+        <w:tc>
+          <w:tcPr>
+            <w:tcW w:w="985" w:type="dxa"/>
+          </w:tcPr>
+          <w:p>
+            <w:r>
+              <w:t>DF9</w:t>
+            </w:r>
+          </w:p>
+        </w:tc>
+        <w:tc>
+          <w:tcPr>
+            <w:tcW w:w="2755" w:type="dxa"/>
+          </w:tcPr>
+          <w:p>
+            <w:r>
+              <w:t>No pop-up</w:t>
+            </w:r>
+            <w:r>
+              <w:t xml:space="preserve"> message</w:t>
+            </w:r>
+          </w:p>
+        </w:tc>
+        <w:tc>
+          <w:tcPr>
+            <w:tcW w:w="1870" w:type="dxa"/>
+          </w:tcPr>
+          <w:p>
+            <w:r>
+              <w:rPr>
+                <w:highlight w:val="yellow"/>
+              </w:rPr>
               <w:t>Low</w:t>
             </w:r>
           </w:p>
@@ -974,6 +1332,19 @@
           </w:tcPr>
           <w:p>
             <w:r>
+              <w:rPr>
+                <w:color w:val="FF0000"/>
+              </w:rPr>
+              <w:t>High</w:t>
+            </w:r>
+          </w:p>
+        </w:tc>
+        <w:tc>
+          <w:tcPr>
+            <w:tcW w:w="1870" w:type="dxa"/>
+          </w:tcPr>
+          <w:p>
+            <w:r>
               <w:t>Login with correct username and pw</w:t>
             </w:r>
           </w:p>
@@ -982,30 +1353,36 @@
       <w:tr>
         <w:tc>
           <w:tcPr>
-            <w:tcW w:w="1870" w:type="dxa"/>
-          </w:tcPr>
-          <w:p>
-            <w:r>
-              <w:t>DF6</w:t>
-            </w:r>
-          </w:p>
-        </w:tc>
-        <w:tc>
-          <w:tcPr>
-            <w:tcW w:w="1870" w:type="dxa"/>
-          </w:tcPr>
-          <w:p>
-            <w:r>
-              <w:t>Message should show “Username must have lowercase letters upper case letter and numbers”</w:t>
-            </w:r>
-          </w:p>
-        </w:tc>
-        <w:tc>
-          <w:tcPr>
-            <w:tcW w:w="1870" w:type="dxa"/>
-          </w:tcPr>
-          <w:p>
-            <w:r>
+            <w:tcW w:w="985" w:type="dxa"/>
+          </w:tcPr>
+          <w:p>
+            <w:r>
+              <w:t>DF10</w:t>
+            </w:r>
+          </w:p>
+        </w:tc>
+        <w:tc>
+          <w:tcPr>
+            <w:tcW w:w="2755" w:type="dxa"/>
+          </w:tcPr>
+          <w:p>
+            <w:r>
+              <w:t>No pop-up</w:t>
+            </w:r>
+            <w:r>
+              <w:t xml:space="preserve"> message</w:t>
+            </w:r>
+          </w:p>
+        </w:tc>
+        <w:tc>
+          <w:tcPr>
+            <w:tcW w:w="1870" w:type="dxa"/>
+          </w:tcPr>
+          <w:p>
+            <w:r>
+              <w:rPr>
+                <w:highlight w:val="yellow"/>
+              </w:rPr>
               <w:t>Low</w:t>
             </w:r>
           </w:p>
@@ -1016,6 +1393,57 @@
           </w:tcPr>
           <w:p>
             <w:r>
+              <w:rPr>
+                <w:color w:val="FF0000"/>
+              </w:rPr>
+              <w:t>High</w:t>
+            </w:r>
+          </w:p>
+        </w:tc>
+        <w:tc>
+          <w:tcPr>
+            <w:tcW w:w="1870" w:type="dxa"/>
+          </w:tcPr>
+          <w:p>
+            <w:r>
+              <w:t>Login with correct username and pw</w:t>
+            </w:r>
+          </w:p>
+        </w:tc>
+      </w:tr>
+      <w:tr>
+        <w:tc>
+          <w:tcPr>
+            <w:tcW w:w="985" w:type="dxa"/>
+          </w:tcPr>
+          <w:p>
+            <w:r>
+              <w:t>DF11</w:t>
+            </w:r>
+          </w:p>
+        </w:tc>
+        <w:tc>
+          <w:tcPr>
+            <w:tcW w:w="2755" w:type="dxa"/>
+          </w:tcPr>
+          <w:p>
+            <w:r>
+              <w:t>No pop-up</w:t>
+            </w:r>
+            <w:r>
+              <w:t xml:space="preserve"> message</w:t>
+            </w:r>
+          </w:p>
+        </w:tc>
+        <w:tc>
+          <w:tcPr>
+            <w:tcW w:w="1870" w:type="dxa"/>
+          </w:tcPr>
+          <w:p>
+            <w:r>
+              <w:rPr>
+                <w:highlight w:val="yellow"/>
+              </w:rPr>
               <w:t>Low</w:t>
             </w:r>
           </w:p>
@@ -1026,274 +1454,10 @@
           </w:tcPr>
           <w:p>
             <w:r>
-              <w:t>Login with correct username and pw</w:t>
-            </w:r>
-          </w:p>
-        </w:tc>
-      </w:tr>
-      <w:tr>
-        <w:tc>
-          <w:tcPr>
-            <w:tcW w:w="1870" w:type="dxa"/>
-          </w:tcPr>
-          <w:p>
-            <w:r>
-              <w:t>DF7</w:t>
-            </w:r>
-          </w:p>
-        </w:tc>
-        <w:tc>
-          <w:tcPr>
-            <w:tcW w:w="1870" w:type="dxa"/>
-          </w:tcPr>
-          <w:p>
-            <w:r>
-              <w:t xml:space="preserve">Message should show </w:t>
-            </w:r>
-            <w:r>
-              <w:t>“Username and passwords cannot be the same”</w:t>
-            </w:r>
-          </w:p>
-        </w:tc>
-        <w:tc>
-          <w:tcPr>
-            <w:tcW w:w="1870" w:type="dxa"/>
-          </w:tcPr>
-          <w:p>
-            <w:r>
-              <w:t>Low</w:t>
-            </w:r>
-          </w:p>
-        </w:tc>
-        <w:tc>
-          <w:tcPr>
-            <w:tcW w:w="1870" w:type="dxa"/>
-          </w:tcPr>
-          <w:p>
-            <w:r>
-              <w:t>Low</w:t>
-            </w:r>
-          </w:p>
-        </w:tc>
-        <w:tc>
-          <w:tcPr>
-            <w:tcW w:w="1870" w:type="dxa"/>
-          </w:tcPr>
-          <w:p>
-            <w:r>
-              <w:t>Login with correct username and pw</w:t>
-            </w:r>
-          </w:p>
-        </w:tc>
-      </w:tr>
-      <w:tr>
-        <w:tc>
-          <w:tcPr>
-            <w:tcW w:w="1870" w:type="dxa"/>
-          </w:tcPr>
-          <w:p>
-            <w:r>
-              <w:t>DF8</w:t>
-            </w:r>
-          </w:p>
-        </w:tc>
-        <w:tc>
-          <w:tcPr>
-            <w:tcW w:w="1870" w:type="dxa"/>
-          </w:tcPr>
-          <w:p>
-            <w:r>
-              <w:t xml:space="preserve">Message should show </w:t>
-            </w:r>
-            <w:r>
-              <w:t xml:space="preserve">“Username should not contain more </w:t>
-            </w:r>
-            <w:r>
-              <w:lastRenderedPageBreak/>
-              <w:t>than 10 characters.”</w:t>
-            </w:r>
-          </w:p>
-        </w:tc>
-        <w:tc>
-          <w:tcPr>
-            <w:tcW w:w="1870" w:type="dxa"/>
-          </w:tcPr>
-          <w:p>
-            <w:r>
-              <w:lastRenderedPageBreak/>
-              <w:t>Low</w:t>
-            </w:r>
-          </w:p>
-        </w:tc>
-        <w:tc>
-          <w:tcPr>
-            <w:tcW w:w="1870" w:type="dxa"/>
-          </w:tcPr>
-          <w:p>
-            <w:r>
-              <w:t>Low</w:t>
-            </w:r>
-          </w:p>
-        </w:tc>
-        <w:tc>
-          <w:tcPr>
-            <w:tcW w:w="1870" w:type="dxa"/>
-          </w:tcPr>
-          <w:p>
-            <w:r>
-              <w:t>Login with correct username and pw</w:t>
-            </w:r>
-          </w:p>
-        </w:tc>
-      </w:tr>
-      <w:tr>
-        <w:tc>
-          <w:tcPr>
-            <w:tcW w:w="1870" w:type="dxa"/>
-          </w:tcPr>
-          <w:p>
-            <w:r>
-              <w:t>DF9</w:t>
-            </w:r>
-          </w:p>
-        </w:tc>
-        <w:tc>
-          <w:tcPr>
-            <w:tcW w:w="1870" w:type="dxa"/>
-          </w:tcPr>
-          <w:p>
-            <w:r>
-              <w:t>Message should show “</w:t>
-            </w:r>
-            <w:r>
-              <w:t>Username must have lowercase letters upper case letter and numbers”</w:t>
-            </w:r>
-          </w:p>
-        </w:tc>
-        <w:tc>
-          <w:tcPr>
-            <w:tcW w:w="1870" w:type="dxa"/>
-          </w:tcPr>
-          <w:p>
-            <w:r>
-              <w:t>Low</w:t>
-            </w:r>
-          </w:p>
-        </w:tc>
-        <w:tc>
-          <w:tcPr>
-            <w:tcW w:w="1870" w:type="dxa"/>
-          </w:tcPr>
-          <w:p>
-            <w:r>
-              <w:t>Low</w:t>
-            </w:r>
-          </w:p>
-        </w:tc>
-        <w:tc>
-          <w:tcPr>
-            <w:tcW w:w="1870" w:type="dxa"/>
-          </w:tcPr>
-          <w:p>
-            <w:r>
-              <w:t>Login with correct username and pw</w:t>
-            </w:r>
-          </w:p>
-        </w:tc>
-      </w:tr>
-      <w:tr>
-        <w:tc>
-          <w:tcPr>
-            <w:tcW w:w="1870" w:type="dxa"/>
-          </w:tcPr>
-          <w:p>
-            <w:r>
-              <w:t>DF10</w:t>
-            </w:r>
-          </w:p>
-        </w:tc>
-        <w:tc>
-          <w:tcPr>
-            <w:tcW w:w="1870" w:type="dxa"/>
-          </w:tcPr>
-          <w:p>
-            <w:r>
-              <w:t>Message should show “</w:t>
-            </w:r>
-            <w:r>
-              <w:t>Username must have lowercase letters upper case letter and numbers”</w:t>
-            </w:r>
-          </w:p>
-        </w:tc>
-        <w:tc>
-          <w:tcPr>
-            <w:tcW w:w="1870" w:type="dxa"/>
-          </w:tcPr>
-          <w:p>
-            <w:r>
-              <w:t>Low</w:t>
-            </w:r>
-          </w:p>
-        </w:tc>
-        <w:tc>
-          <w:tcPr>
-            <w:tcW w:w="1870" w:type="dxa"/>
-          </w:tcPr>
-          <w:p>
-            <w:r>
-              <w:t>Low</w:t>
-            </w:r>
-          </w:p>
-        </w:tc>
-        <w:tc>
-          <w:tcPr>
-            <w:tcW w:w="1870" w:type="dxa"/>
-          </w:tcPr>
-          <w:p>
-            <w:r>
-              <w:t>Login with correct username and pw</w:t>
-            </w:r>
-          </w:p>
-        </w:tc>
-      </w:tr>
-      <w:tr>
-        <w:tc>
-          <w:tcPr>
-            <w:tcW w:w="1870" w:type="dxa"/>
-          </w:tcPr>
-          <w:p>
-            <w:r>
-              <w:t>DF11</w:t>
-            </w:r>
-          </w:p>
-        </w:tc>
-        <w:tc>
-          <w:tcPr>
-            <w:tcW w:w="1870" w:type="dxa"/>
-          </w:tcPr>
-          <w:p>
-            <w:r>
-              <w:t>Message should show “Username must have lowercase letters upper case letter and numbers”</w:t>
-            </w:r>
-          </w:p>
-        </w:tc>
-        <w:tc>
-          <w:tcPr>
-            <w:tcW w:w="1870" w:type="dxa"/>
-          </w:tcPr>
-          <w:p>
-            <w:r>
-              <w:t>Low</w:t>
-            </w:r>
-          </w:p>
-        </w:tc>
-        <w:tc>
-          <w:tcPr>
-            <w:tcW w:w="1870" w:type="dxa"/>
-          </w:tcPr>
-          <w:p>
-            <w:r>
-              <w:t>Low</w:t>
+              <w:rPr>
+                <w:color w:val="FF0000"/>
+              </w:rPr>
+              <w:t>High</w:t>
             </w:r>
           </w:p>
         </w:tc>
@@ -1310,9 +1474,20 @@
       </w:tr>
     </w:tbl>
     <w:p/>
-    <w:p/>
     <w:p>
+      <w:pPr>
+        <w:rPr>
+          <w:b/>
+          <w:bCs/>
+          <w:caps/>
+        </w:rPr>
+      </w:pPr>
       <w:r>
+        <w:rPr>
+          <w:b/>
+          <w:bCs/>
+          <w:caps/>
+        </w:rPr>
         <w:t>Requirements Traceability Matrix</w:t>
       </w:r>
     </w:p>
@@ -1323,15 +1498,15 @@
         <w:tblLook w:val="04A0" w:firstRow="1" w:lastRow="0" w:firstColumn="1" w:lastColumn="0" w:noHBand="0" w:noVBand="1"/>
       </w:tblPr>
       <w:tblGrid>
-        <w:gridCol w:w="2337"/>
-        <w:gridCol w:w="2337"/>
-        <w:gridCol w:w="2338"/>
-        <w:gridCol w:w="2338"/>
+        <w:gridCol w:w="4585"/>
+        <w:gridCol w:w="2250"/>
+        <w:gridCol w:w="1350"/>
+        <w:gridCol w:w="1165"/>
       </w:tblGrid>
       <w:tr>
         <w:tc>
           <w:tcPr>
-            <w:tcW w:w="2337" w:type="dxa"/>
+            <w:tcW w:w="4585" w:type="dxa"/>
           </w:tcPr>
           <w:p>
             <w:r>
@@ -1341,7 +1516,7 @@
         </w:tc>
         <w:tc>
           <w:tcPr>
-            <w:tcW w:w="2337" w:type="dxa"/>
+            <w:tcW w:w="2250" w:type="dxa"/>
           </w:tcPr>
           <w:p>
             <w:r>
@@ -1351,7 +1526,7 @@
         </w:tc>
         <w:tc>
           <w:tcPr>
-            <w:tcW w:w="2338" w:type="dxa"/>
+            <w:tcW w:w="1350" w:type="dxa"/>
           </w:tcPr>
           <w:p>
             <w:r>
@@ -1361,7 +1536,7 @@
         </w:tc>
         <w:tc>
           <w:tcPr>
-            <w:tcW w:w="2338" w:type="dxa"/>
+            <w:tcW w:w="1165" w:type="dxa"/>
           </w:tcPr>
           <w:p>
             <w:r>
@@ -1373,17 +1548,29 @@
       <w:tr>
         <w:tc>
           <w:tcPr>
-            <w:tcW w:w="2337" w:type="dxa"/>
-          </w:tcPr>
-          <w:p>
-            <w:r>
-              <w:t>Users should show the message whether UN/PW failed?</w:t>
-            </w:r>
-          </w:p>
-        </w:tc>
-        <w:tc>
-          <w:tcPr>
-            <w:tcW w:w="2337" w:type="dxa"/>
+            <w:tcW w:w="4585" w:type="dxa"/>
+          </w:tcPr>
+          <w:p>
+            <w:r>
+              <w:t xml:space="preserve">Correct UN and PW, </w:t>
+            </w:r>
+            <w:r>
+              <w:t>User</w:t>
+            </w:r>
+            <w:r>
+              <w:t xml:space="preserve"> must </w:t>
+            </w:r>
+            <w:r>
+              <w:t>direct</w:t>
+            </w:r>
+            <w:r>
+              <w:t xml:space="preserve"> to the home page.</w:t>
+            </w:r>
+          </w:p>
+        </w:tc>
+        <w:tc>
+          <w:tcPr>
+            <w:tcW w:w="2250" w:type="dxa"/>
           </w:tcPr>
           <w:p>
             <w:r>
@@ -1399,7 +1586,7 @@
         </w:tc>
         <w:tc>
           <w:tcPr>
-            <w:tcW w:w="2338" w:type="dxa"/>
+            <w:tcW w:w="1350" w:type="dxa"/>
           </w:tcPr>
           <w:p>
             <w:r>
@@ -1410,7 +1597,7 @@
         </w:tc>
         <w:tc>
           <w:tcPr>
-            <w:tcW w:w="2338" w:type="dxa"/>
+            <w:tcW w:w="1165" w:type="dxa"/>
           </w:tcPr>
           <w:p>
             <w:r>
@@ -1422,17 +1609,26 @@
       <w:tr>
         <w:tc>
           <w:tcPr>
-            <w:tcW w:w="2337" w:type="dxa"/>
-          </w:tcPr>
-          <w:p>
-            <w:r>
-              <w:t>Users should show the message whether UN/PW failed?</w:t>
-            </w:r>
-          </w:p>
-        </w:tc>
-        <w:tc>
-          <w:tcPr>
-            <w:tcW w:w="2337" w:type="dxa"/>
+            <w:tcW w:w="4585" w:type="dxa"/>
+          </w:tcPr>
+          <w:p>
+            <w:r>
+              <w:t xml:space="preserve">User should show the message </w:t>
+            </w:r>
+            <w:r>
+              <w:t>“</w:t>
+            </w:r>
+            <w:r>
+              <w:t>UN/PW failed</w:t>
+            </w:r>
+            <w:r>
+              <w:t>”</w:t>
+            </w:r>
+          </w:p>
+        </w:tc>
+        <w:tc>
+          <w:tcPr>
+            <w:tcW w:w="2250" w:type="dxa"/>
           </w:tcPr>
           <w:p>
             <w:r>
@@ -1447,17 +1643,20 @@
         </w:tc>
         <w:tc>
           <w:tcPr>
-            <w:tcW w:w="2338" w:type="dxa"/>
-          </w:tcPr>
-          <w:p>
-            <w:r>
-              <w:t xml:space="preserve"> Fail</w:t>
-            </w:r>
-          </w:p>
-        </w:tc>
-        <w:tc>
-          <w:tcPr>
-            <w:tcW w:w="2338" w:type="dxa"/>
+            <w:tcW w:w="1350" w:type="dxa"/>
+          </w:tcPr>
+          <w:p>
+            <w:r>
+              <w:t xml:space="preserve"> </w:t>
+            </w:r>
+            <w:r>
+              <w:t>Fail</w:t>
+            </w:r>
+          </w:p>
+        </w:tc>
+        <w:tc>
+          <w:tcPr>
+            <w:tcW w:w="1165" w:type="dxa"/>
           </w:tcPr>
           <w:p>
             <w:r>
@@ -1469,17 +1668,32 @@
       <w:tr>
         <w:tc>
           <w:tcPr>
-            <w:tcW w:w="2337" w:type="dxa"/>
-          </w:tcPr>
-          <w:p>
-            <w:r>
-              <w:t>Users should show the message whether UN/PW failed?</w:t>
-            </w:r>
-          </w:p>
-        </w:tc>
-        <w:tc>
-          <w:tcPr>
-            <w:tcW w:w="2337" w:type="dxa"/>
+            <w:tcW w:w="4585" w:type="dxa"/>
+          </w:tcPr>
+          <w:p>
+            <w:r>
+              <w:t>User</w:t>
+            </w:r>
+            <w:r>
+              <w:t xml:space="preserve"> </w:t>
+            </w:r>
+            <w:r>
+              <w:t xml:space="preserve">should show the message </w:t>
+            </w:r>
+            <w:r>
+              <w:t xml:space="preserve">“Username </w:t>
+            </w:r>
+            <w:r>
+              <w:t xml:space="preserve">and PW </w:t>
+            </w:r>
+            <w:r>
+              <w:t>must have 6-10 characters”</w:t>
+            </w:r>
+          </w:p>
+        </w:tc>
+        <w:tc>
+          <w:tcPr>
+            <w:tcW w:w="2250" w:type="dxa"/>
           </w:tcPr>
           <w:p>
             <w:r>
@@ -1494,7 +1708,7 @@
         </w:tc>
         <w:tc>
           <w:tcPr>
-            <w:tcW w:w="2338" w:type="dxa"/>
+            <w:tcW w:w="1350" w:type="dxa"/>
           </w:tcPr>
           <w:p>
             <w:r>
@@ -1504,7 +1718,7 @@
         </w:tc>
         <w:tc>
           <w:tcPr>
-            <w:tcW w:w="2338" w:type="dxa"/>
+            <w:tcW w:w="1165" w:type="dxa"/>
           </w:tcPr>
           <w:p>
             <w:r>
@@ -1519,17 +1733,17 @@
       <w:tr>
         <w:tc>
           <w:tcPr>
-            <w:tcW w:w="2337" w:type="dxa"/>
-          </w:tcPr>
-          <w:p>
-            <w:r>
-              <w:t>Users should show the message whether UN/PW failed?</w:t>
-            </w:r>
-          </w:p>
-        </w:tc>
-        <w:tc>
-          <w:tcPr>
-            <w:tcW w:w="2337" w:type="dxa"/>
+            <w:tcW w:w="4585" w:type="dxa"/>
+          </w:tcPr>
+          <w:p>
+            <w:r>
+              <w:t>Message should show “Username must have lowercase letters upper case letter and numbers”</w:t>
+            </w:r>
+          </w:p>
+        </w:tc>
+        <w:tc>
+          <w:tcPr>
+            <w:tcW w:w="2250" w:type="dxa"/>
           </w:tcPr>
           <w:p>
             <w:r>
@@ -1556,7 +1770,7 @@
         </w:tc>
         <w:tc>
           <w:tcPr>
-            <w:tcW w:w="2338" w:type="dxa"/>
+            <w:tcW w:w="1350" w:type="dxa"/>
           </w:tcPr>
           <w:p>
             <w:r>
@@ -1566,7 +1780,7 @@
         </w:tc>
         <w:tc>
           <w:tcPr>
-            <w:tcW w:w="2338" w:type="dxa"/>
+            <w:tcW w:w="1165" w:type="dxa"/>
           </w:tcPr>
           <w:p>
             <w:r>
@@ -1581,17 +1795,17 @@
       <w:tr>
         <w:tc>
           <w:tcPr>
-            <w:tcW w:w="2337" w:type="dxa"/>
-          </w:tcPr>
-          <w:p>
-            <w:r>
-              <w:t>Users should show the message whether UN/PW failed?</w:t>
-            </w:r>
-          </w:p>
-        </w:tc>
-        <w:tc>
-          <w:tcPr>
-            <w:tcW w:w="2337" w:type="dxa"/>
+            <w:tcW w:w="4585" w:type="dxa"/>
+          </w:tcPr>
+          <w:p>
+            <w:r>
+              <w:t>Message should show “Username must have lowercase letters upper case letter and numbers”</w:t>
+            </w:r>
+          </w:p>
+        </w:tc>
+        <w:tc>
+          <w:tcPr>
+            <w:tcW w:w="2250" w:type="dxa"/>
           </w:tcPr>
           <w:p>
             <w:r>
@@ -1624,7 +1838,7 @@
         </w:tc>
         <w:tc>
           <w:tcPr>
-            <w:tcW w:w="2338" w:type="dxa"/>
+            <w:tcW w:w="1350" w:type="dxa"/>
           </w:tcPr>
           <w:p>
             <w:r>
@@ -1634,7 +1848,7 @@
         </w:tc>
         <w:tc>
           <w:tcPr>
-            <w:tcW w:w="2338" w:type="dxa"/>
+            <w:tcW w:w="1165" w:type="dxa"/>
           </w:tcPr>
           <w:p>
             <w:r>
@@ -1646,17 +1860,17 @@
       <w:tr>
         <w:tc>
           <w:tcPr>
-            <w:tcW w:w="2337" w:type="dxa"/>
-          </w:tcPr>
-          <w:p>
-            <w:r>
-              <w:t>Users should show the message whether UN/PW failed?</w:t>
-            </w:r>
-          </w:p>
-        </w:tc>
-        <w:tc>
-          <w:tcPr>
-            <w:tcW w:w="2337" w:type="dxa"/>
+            <w:tcW w:w="4585" w:type="dxa"/>
+          </w:tcPr>
+          <w:p>
+            <w:r>
+              <w:t>Message should show “Username must have lowercase letters upper case letter and numbers”</w:t>
+            </w:r>
+          </w:p>
+        </w:tc>
+        <w:tc>
+          <w:tcPr>
+            <w:tcW w:w="2250" w:type="dxa"/>
           </w:tcPr>
           <w:p>
             <w:r>
@@ -1683,7 +1897,7 @@
         </w:tc>
         <w:tc>
           <w:tcPr>
-            <w:tcW w:w="2338" w:type="dxa"/>
+            <w:tcW w:w="1350" w:type="dxa"/>
           </w:tcPr>
           <w:p>
             <w:r>
@@ -1693,7 +1907,7 @@
         </w:tc>
         <w:tc>
           <w:tcPr>
-            <w:tcW w:w="2338" w:type="dxa"/>
+            <w:tcW w:w="1165" w:type="dxa"/>
           </w:tcPr>
           <w:p>
             <w:r>
@@ -1705,17 +1919,17 @@
       <w:tr>
         <w:tc>
           <w:tcPr>
-            <w:tcW w:w="2337" w:type="dxa"/>
-          </w:tcPr>
-          <w:p>
-            <w:r>
-              <w:t>Users should show the message whether UN/PW failed?</w:t>
-            </w:r>
-          </w:p>
-        </w:tc>
-        <w:tc>
-          <w:tcPr>
-            <w:tcW w:w="2337" w:type="dxa"/>
+            <w:tcW w:w="4585" w:type="dxa"/>
+          </w:tcPr>
+          <w:p>
+            <w:r>
+              <w:t>Message should show “Username and passwords cannot be the same”</w:t>
+            </w:r>
+          </w:p>
+        </w:tc>
+        <w:tc>
+          <w:tcPr>
+            <w:tcW w:w="2250" w:type="dxa"/>
           </w:tcPr>
           <w:p>
             <w:r>
@@ -1742,7 +1956,7 @@
         </w:tc>
         <w:tc>
           <w:tcPr>
-            <w:tcW w:w="2338" w:type="dxa"/>
+            <w:tcW w:w="1350" w:type="dxa"/>
           </w:tcPr>
           <w:p>
             <w:r>
@@ -1752,7 +1966,7 @@
         </w:tc>
         <w:tc>
           <w:tcPr>
-            <w:tcW w:w="2338" w:type="dxa"/>
+            <w:tcW w:w="1165" w:type="dxa"/>
           </w:tcPr>
           <w:p>
             <w:r>
@@ -1764,18 +1978,17 @@
       <w:tr>
         <w:tc>
           <w:tcPr>
-            <w:tcW w:w="2337" w:type="dxa"/>
-          </w:tcPr>
-          <w:p>
-            <w:r>
-              <w:lastRenderedPageBreak/>
-              <w:t>Users should show the message whether UN/PW failed?</w:t>
-            </w:r>
-          </w:p>
-        </w:tc>
-        <w:tc>
-          <w:tcPr>
-            <w:tcW w:w="2337" w:type="dxa"/>
+            <w:tcW w:w="4585" w:type="dxa"/>
+          </w:tcPr>
+          <w:p>
+            <w:r>
+              <w:t>Message should show “Username should not contain more than 10 characters.”</w:t>
+            </w:r>
+          </w:p>
+        </w:tc>
+        <w:tc>
+          <w:tcPr>
+            <w:tcW w:w="2250" w:type="dxa"/>
           </w:tcPr>
           <w:p>
             <w:r>
@@ -1802,7 +2015,7 @@
         </w:tc>
         <w:tc>
           <w:tcPr>
-            <w:tcW w:w="2338" w:type="dxa"/>
+            <w:tcW w:w="1350" w:type="dxa"/>
           </w:tcPr>
           <w:p>
             <w:r>
@@ -1812,7 +2025,7 @@
         </w:tc>
         <w:tc>
           <w:tcPr>
-            <w:tcW w:w="2338" w:type="dxa"/>
+            <w:tcW w:w="1165" w:type="dxa"/>
           </w:tcPr>
           <w:p>
             <w:r>
@@ -1824,17 +2037,79 @@
       <w:tr>
         <w:tc>
           <w:tcPr>
-            <w:tcW w:w="2337" w:type="dxa"/>
-          </w:tcPr>
-          <w:p>
-            <w:r>
-              <w:t>Users should show the message whether UN/PW failed?</w:t>
-            </w:r>
-          </w:p>
-        </w:tc>
-        <w:tc>
-          <w:tcPr>
-            <w:tcW w:w="2337" w:type="dxa"/>
+            <w:tcW w:w="4585" w:type="dxa"/>
+          </w:tcPr>
+          <w:p>
+            <w:r>
+              <w:t>Message should show “Username must have lowercase letters upper case letter and numbers”</w:t>
+            </w:r>
+          </w:p>
+        </w:tc>
+        <w:tc>
+          <w:tcPr>
+            <w:tcW w:w="2250" w:type="dxa"/>
+          </w:tcPr>
+          <w:p>
+            <w:r>
+              <w:t xml:space="preserve">UN: </w:t>
+            </w:r>
+            <w:r>
+              <w:t>“</w:t>
+            </w:r>
+            <w:r>
+              <w:t>KelsyRaj</w:t>
+            </w:r>
+            <w:r>
+              <w:t>”</w:t>
+            </w:r>
+          </w:p>
+          <w:p>
+            <w:r>
+              <w:t>PW: “</w:t>
+            </w:r>
+            <w:r>
+              <w:t>Raj5632</w:t>
+            </w:r>
+            <w:r>
+              <w:t>”</w:t>
+            </w:r>
+          </w:p>
+        </w:tc>
+        <w:tc>
+          <w:tcPr>
+            <w:tcW w:w="1350" w:type="dxa"/>
+          </w:tcPr>
+          <w:p>
+            <w:r>
+              <w:t>Fail</w:t>
+            </w:r>
+          </w:p>
+        </w:tc>
+        <w:tc>
+          <w:tcPr>
+            <w:tcW w:w="1165" w:type="dxa"/>
+          </w:tcPr>
+          <w:p>
+            <w:r>
+              <w:t>DF9</w:t>
+            </w:r>
+          </w:p>
+        </w:tc>
+      </w:tr>
+      <w:tr>
+        <w:tc>
+          <w:tcPr>
+            <w:tcW w:w="4585" w:type="dxa"/>
+          </w:tcPr>
+          <w:p>
+            <w:r>
+              <w:t>Message should show “Username must have lowercase letters upper case letter and numbers”</w:t>
+            </w:r>
+          </w:p>
+        </w:tc>
+        <w:tc>
+          <w:tcPr>
+            <w:tcW w:w="2250" w:type="dxa"/>
           </w:tcPr>
           <w:p>
             <w:r>
@@ -1861,7 +2136,7 @@
         </w:tc>
         <w:tc>
           <w:tcPr>
-            <w:tcW w:w="2338" w:type="dxa"/>
+            <w:tcW w:w="1350" w:type="dxa"/>
           </w:tcPr>
           <w:p>
             <w:r>
@@ -1871,7 +2146,7 @@
         </w:tc>
         <w:tc>
           <w:tcPr>
-            <w:tcW w:w="2338" w:type="dxa"/>
+            <w:tcW w:w="1165" w:type="dxa"/>
           </w:tcPr>
           <w:p>
             <w:r>
@@ -1886,17 +2161,17 @@
       <w:tr>
         <w:tc>
           <w:tcPr>
-            <w:tcW w:w="2337" w:type="dxa"/>
-          </w:tcPr>
-          <w:p>
-            <w:r>
-              <w:t>Users should show the message whether UN/PW failed?</w:t>
-            </w:r>
-          </w:p>
-        </w:tc>
-        <w:tc>
-          <w:tcPr>
-            <w:tcW w:w="2337" w:type="dxa"/>
+            <w:tcW w:w="4585" w:type="dxa"/>
+          </w:tcPr>
+          <w:p>
+            <w:r>
+              <w:t>Message should show “Username must have lowercase letters upper case letter and numbers”</w:t>
+            </w:r>
+          </w:p>
+        </w:tc>
+        <w:tc>
+          <w:tcPr>
+            <w:tcW w:w="2250" w:type="dxa"/>
           </w:tcPr>
           <w:p>
             <w:r>
@@ -1911,7 +2186,7 @@
         </w:tc>
         <w:tc>
           <w:tcPr>
-            <w:tcW w:w="2338" w:type="dxa"/>
+            <w:tcW w:w="1350" w:type="dxa"/>
           </w:tcPr>
           <w:p>
             <w:r>
@@ -1921,7 +2196,7 @@
         </w:tc>
         <w:tc>
           <w:tcPr>
-            <w:tcW w:w="2338" w:type="dxa"/>
+            <w:tcW w:w="1165" w:type="dxa"/>
           </w:tcPr>
           <w:p>
             <w:r>
@@ -1934,7 +2209,56 @@
         </w:tc>
       </w:tr>
     </w:tbl>
-    <w:p/>
+    <w:p>
+      <w:pPr>
+        <w:rPr>
+          <w:b/>
+          <w:caps/>
+          <w:color w:val="FF0000"/>
+        </w:rPr>
+      </w:pPr>
+      <w:r>
+        <w:rPr>
+          <w:b/>
+          <w:caps/>
+          <w:color w:val="FF0000"/>
+        </w:rPr>
+        <w:lastRenderedPageBreak/>
+        <w:t>High Priority</w:t>
+      </w:r>
+    </w:p>
+    <w:p>
+      <w:pPr>
+        <w:pStyle w:val="ListParagraph"/>
+        <w:numPr>
+          <w:ilvl w:val="0"/>
+          <w:numId w:val="1"/>
+        </w:numPr>
+      </w:pPr>
+      <w:r>
+        <w:t xml:space="preserve">I tried to login using the correct username "Billy99" and password "pass123" but showing </w:t>
+      </w:r>
+    </w:p>
+    <w:p>
+      <w:pPr>
+        <w:ind w:firstLine="720"/>
+      </w:pPr>
+      <w:r>
+        <w:t>incorrect password.</w:t>
+      </w:r>
+    </w:p>
+    <w:p>
+      <w:pPr>
+        <w:pStyle w:val="ListParagraph"/>
+        <w:numPr>
+          <w:ilvl w:val="0"/>
+          <w:numId w:val="1"/>
+        </w:numPr>
+      </w:pPr>
+      <w:r>
+        <w:t>Sign up with same username and password shows success.  Message should show “Same username and password can’t be used”</w:t>
+      </w:r>
+    </w:p>
     <w:sectPr>
       <w:pgSz w:w="12240" w:h="15840"/>
       <w:pgMar w:top="1440" w:right="1440" w:bottom="1440" w:left="1440" w:header="720" w:footer="720" w:gutter="0"/>
@@ -1943,6 +2267,103 @@
     </w:sectPr>
   </w:body>
 </w:document>
+</file>
+
+<file path=word/numbering.xml><?xml version="1.0" encoding="utf-8"?>
+<w:numbering xmlns:wpc="http://schemas.microsoft.com/office/word/2010/wordprocessingCanvas" xmlns:cx="http://schemas.microsoft.com/office/drawing/2014/chartex" xmlns:cx1="http://schemas.microsoft.com/office/drawing/2015/9/8/chartex" xmlns:cx2="http://schemas.microsoft.com/office/drawing/2015/10/21/chartex" xmlns:cx3="http://schemas.microsoft.com/office/drawing/2016/5/9/chartex" xmlns:cx4="http://schemas.microsoft.com/office/drawing/2016/5/10/chartex" xmlns:cx5="http://schemas.microsoft.com/office/drawing/2016/5/11/chartex" xmlns:cx6="http://schemas.microsoft.com/office/drawing/2016/5/12/chartex" xmlns:cx7="http://schemas.microsoft.com/office/drawing/2016/5/13/chartex" xmlns:cx8="http://schemas.microsoft.com/office/drawing/2016/5/14/chartex" xmlns:mc="http://schemas.openxmlformats.org/markup-compatibility/2006" xmlns:aink="http://schemas.microsoft.com/office/drawing/2016/ink" xmlns:am3d="http://schemas.microsoft.com/office/drawing/2017/model3d" xmlns:o="urn:schemas-microsoft-com:office:office" xmlns:oel="http://schemas.microsoft.com/office/2019/extlst" xmlns:r="http://schemas.openxmlformats.org/officeDocument/2006/relationships" xmlns:m="http://schemas.openxmlformats.org/officeDocument/2006/math" xmlns:v="urn:schemas-microsoft-com:vml" xmlns:wp14="http://schemas.microsoft.com/office/word/2010/wordprocessingDrawing" xmlns:wp="http://schemas.openxmlformats.org/drawingml/2006/wordprocessingDrawing" xmlns:w10="urn:schemas-microsoft-com:office:word" xmlns:w="http://schemas.openxmlformats.org/wordprocessingml/2006/main" xmlns:w14="http://schemas.microsoft.com/office/word/2010/wordml" xmlns:w15="http://schemas.microsoft.com/office/word/2012/wordml" xmlns:w16cex="http://schemas.microsoft.com/office/word/2018/wordml/cex" xmlns:w16cid="http://schemas.microsoft.com/office/word/2016/wordml/cid" xmlns:w16="http://schemas.microsoft.com/office/word/2018/wordml" xmlns:w16sdtdh="http://schemas.microsoft.com/office/word/2020/wordml/sdtdatahash" xmlns:w16se="http://schemas.microsoft.com/office/word/2015/wordml/symex" xmlns:wpg="http://schemas.microsoft.com/office/word/2010/wordprocessingGroup" xmlns:wpi="http://schemas.microsoft.com/office/word/2010/wordprocessingInk" xmlns:wne="http://schemas.microsoft.com/office/word/2006/wordml" xmlns:wps="http://schemas.microsoft.com/office/word/2010/wordprocessingShape" mc:Ignorable="w14 w15 w16se w16cid w16 w16cex w16sdtdh wp14">
+  <w:abstractNum w:abstractNumId="0" w15:restartNumberingAfterBreak="0">
+    <w:nsid w:val="4EA8594B"/>
+    <w:multiLevelType w:val="hybridMultilevel"/>
+    <w:tmpl w:val="2A904092"/>
+    <w:lvl w:ilvl="0" w:tplc="0409000F">
+      <w:start w:val="1"/>
+      <w:numFmt w:val="decimal"/>
+      <w:lvlText w:val="%1."/>
+      <w:lvlJc w:val="left"/>
+      <w:pPr>
+        <w:ind w:left="720" w:hanging="360"/>
+      </w:pPr>
+      <w:rPr>
+        <w:rFonts w:hint="default"/>
+      </w:rPr>
+    </w:lvl>
+    <w:lvl w:ilvl="1" w:tplc="04090019" w:tentative="1">
+      <w:start w:val="1"/>
+      <w:numFmt w:val="lowerLetter"/>
+      <w:lvlText w:val="%2."/>
+      <w:lvlJc w:val="left"/>
+      <w:pPr>
+        <w:ind w:left="1440" w:hanging="360"/>
+      </w:pPr>
+    </w:lvl>
+    <w:lvl w:ilvl="2" w:tplc="0409001B" w:tentative="1">
+      <w:start w:val="1"/>
+      <w:numFmt w:val="lowerRoman"/>
+      <w:lvlText w:val="%3."/>
+      <w:lvlJc w:val="right"/>
+      <w:pPr>
+        <w:ind w:left="2160" w:hanging="180"/>
+      </w:pPr>
+    </w:lvl>
+    <w:lvl w:ilvl="3" w:tplc="0409000F" w:tentative="1">
+      <w:start w:val="1"/>
+      <w:numFmt w:val="decimal"/>
+      <w:lvlText w:val="%4."/>
+      <w:lvlJc w:val="left"/>
+      <w:pPr>
+        <w:ind w:left="2880" w:hanging="360"/>
+      </w:pPr>
+    </w:lvl>
+    <w:lvl w:ilvl="4" w:tplc="04090019" w:tentative="1">
+      <w:start w:val="1"/>
+      <w:numFmt w:val="lowerLetter"/>
+      <w:lvlText w:val="%5."/>
+      <w:lvlJc w:val="left"/>
+      <w:pPr>
+        <w:ind w:left="3600" w:hanging="360"/>
+      </w:pPr>
+    </w:lvl>
+    <w:lvl w:ilvl="5" w:tplc="0409001B" w:tentative="1">
+      <w:start w:val="1"/>
+      <w:numFmt w:val="lowerRoman"/>
+      <w:lvlText w:val="%6."/>
+      <w:lvlJc w:val="right"/>
+      <w:pPr>
+        <w:ind w:left="4320" w:hanging="180"/>
+      </w:pPr>
+    </w:lvl>
+    <w:lvl w:ilvl="6" w:tplc="0409000F" w:tentative="1">
+      <w:start w:val="1"/>
+      <w:numFmt w:val="decimal"/>
+      <w:lvlText w:val="%7."/>
+      <w:lvlJc w:val="left"/>
+      <w:pPr>
+        <w:ind w:left="5040" w:hanging="360"/>
+      </w:pPr>
+    </w:lvl>
+    <w:lvl w:ilvl="7" w:tplc="04090019" w:tentative="1">
+      <w:start w:val="1"/>
+      <w:numFmt w:val="lowerLetter"/>
+      <w:lvlText w:val="%8."/>
+      <w:lvlJc w:val="left"/>
+      <w:pPr>
+        <w:ind w:left="5760" w:hanging="360"/>
+      </w:pPr>
+    </w:lvl>
+    <w:lvl w:ilvl="8" w:tplc="0409001B" w:tentative="1">
+      <w:start w:val="1"/>
+      <w:numFmt w:val="lowerRoman"/>
+      <w:lvlText w:val="%9."/>
+      <w:lvlJc w:val="right"/>
+      <w:pPr>
+        <w:ind w:left="6480" w:hanging="180"/>
+      </w:pPr>
+    </w:lvl>
+  </w:abstractNum>
+  <w:num w:numId="1" w16cid:durableId="1852716986">
+    <w:abstractNumId w:val="0"/>
+  </w:num>
+</w:numbering>
 </file>
 
 <file path=word/styles.xml><?xml version="1.0" encoding="utf-8"?>
@@ -2407,6 +2828,17 @@
       <w:szCs w:val="24"/>
     </w:rPr>
   </w:style>
+  <w:style w:type="paragraph" w:styleId="ListParagraph">
+    <w:name w:val="List Paragraph"/>
+    <w:basedOn w:val="Normal"/>
+    <w:uiPriority w:val="34"/>
+    <w:qFormat/>
+    <w:rsid w:val="00511B58"/>
+    <w:pPr>
+      <w:ind w:left="720"/>
+      <w:contextualSpacing/>
+    </w:pPr>
+  </w:style>
 </w:styles>
 </file>
 

</xml_diff>